<commit_message>
i dont know did something
</commit_message>
<xml_diff>
--- a/Microservices.docx
+++ b/Microservices.docx
@@ -27,7 +27,15 @@
         <w:rPr>
           <w:sz w:val="24"/>
         </w:rPr>
-        <w:t xml:space="preserve">Hello reader, in this blog/article I will try to convey of what I have understood of </w:t>
+        <w:t>Hello reader</w:t>
+      </w:r>
+      <w:bookmarkStart w:id="0" w:name="_GoBack"/>
+      <w:bookmarkEnd w:id="0"/>
+      <w:r>
+        <w:rPr>
+          <w:sz w:val="24"/>
+        </w:rPr>
+        <w:t xml:space="preserve">, in this blog/article I will try to convey of what I have understood of </w:t>
       </w:r>
       <w:proofErr w:type="spellStart"/>
       <w:r>
@@ -509,15 +517,7 @@
         <w:rPr>
           <w:sz w:val="24"/>
         </w:rPr>
-        <w:t>. If you are developing small</w:t>
-      </w:r>
-      <w:bookmarkStart w:id="0" w:name="_GoBack"/>
-      <w:bookmarkEnd w:id="0"/>
-      <w:r>
-        <w:rPr>
-          <w:sz w:val="24"/>
-        </w:rPr>
-        <w:t xml:space="preserve"> </w:t>
+        <w:t xml:space="preserve">. If you are developing small </w:t>
       </w:r>
       <w:r>
         <w:rPr>

</xml_diff>